<commit_message>
updated files with seminars 4-5
</commit_message>
<xml_diff>
--- a/4 семинар/4 - Дополнительные материалы.docx
+++ b/4 семинар/4 - Дополнительные материалы.docx
@@ -15,7 +15,7 @@
         </w:rPr>
         <w:drawing>
           <wp:inline distT="0" distB="0" distL="0" distR="0" wp14:anchorId="64B0AF4C" wp14:editId="333B6790">
-            <wp:extent cx="5532755" cy="3144304"/>
+            <wp:extent cx="6382324" cy="3627120"/>
             <wp:effectExtent l="0" t="0" r="0" b="0"/>
             <wp:docPr id="1" name="Рисунок 1"/>
             <wp:cNvGraphicFramePr>
@@ -36,7 +36,7 @@
                   <pic:spPr bwMode="auto">
                     <a:xfrm>
                       <a:off x="0" y="0"/>
-                      <a:ext cx="5569869" cy="3165396"/>
+                      <a:ext cx="6436126" cy="3657696"/>
                     </a:xfrm>
                     <a:prstGeom prst="rect">
                       <a:avLst/>
@@ -311,48 +311,217 @@
     <w:p>
       <w:r>
         <w:lastRenderedPageBreak/>
-        <w:t>Дополнительные материал</w:t>
-      </w:r>
-      <w:bookmarkStart w:id="0" w:name="_GoBack"/>
-      <w:bookmarkEnd w:id="0"/>
-      <w:r>
-        <w:t>ы:</w:t>
+        <w:t>Дополнительные материалы:</w:t>
       </w:r>
       <w:r>
         <w:br/>
         <w:t xml:space="preserve">- </w:t>
       </w:r>
       <w:hyperlink r:id="rId10" w:tgtFrame="_blank" w:history="1">
-        <w:r>
-          <w:rPr>
-            <w:rStyle w:val="a3"/>
-          </w:rPr>
-          <w:t>Гайд по Value Stream Mapping (VSM): выгоды, процедуры, ценность - Digital Enterprise</w:t>
-        </w:r>
+        <w:proofErr w:type="spellStart"/>
+        <w:r>
+          <w:rPr>
+            <w:rStyle w:val="a3"/>
+          </w:rPr>
+          <w:t>Гайд</w:t>
+        </w:r>
+        <w:proofErr w:type="spellEnd"/>
+        <w:r>
+          <w:rPr>
+            <w:rStyle w:val="a3"/>
+          </w:rPr>
+          <w:t xml:space="preserve"> по </w:t>
+        </w:r>
+        <w:proofErr w:type="spellStart"/>
+        <w:r>
+          <w:rPr>
+            <w:rStyle w:val="a3"/>
+          </w:rPr>
+          <w:t>Value</w:t>
+        </w:r>
+        <w:proofErr w:type="spellEnd"/>
+        <w:r>
+          <w:rPr>
+            <w:rStyle w:val="a3"/>
+          </w:rPr>
+          <w:t xml:space="preserve"> </w:t>
+        </w:r>
+        <w:proofErr w:type="spellStart"/>
+        <w:r>
+          <w:rPr>
+            <w:rStyle w:val="a3"/>
+          </w:rPr>
+          <w:t>Stream</w:t>
+        </w:r>
+        <w:proofErr w:type="spellEnd"/>
+        <w:r>
+          <w:rPr>
+            <w:rStyle w:val="a3"/>
+          </w:rPr>
+          <w:t xml:space="preserve"> </w:t>
+        </w:r>
+        <w:proofErr w:type="spellStart"/>
+        <w:r>
+          <w:rPr>
+            <w:rStyle w:val="a3"/>
+          </w:rPr>
+          <w:t>Mapping</w:t>
+        </w:r>
+        <w:proofErr w:type="spellEnd"/>
+        <w:r>
+          <w:rPr>
+            <w:rStyle w:val="a3"/>
+          </w:rPr>
+          <w:t xml:space="preserve"> (VSM): выгоды, процедуры, ценность - </w:t>
+        </w:r>
+        <w:proofErr w:type="spellStart"/>
+        <w:r>
+          <w:rPr>
+            <w:rStyle w:val="a3"/>
+          </w:rPr>
+          <w:t>Digital</w:t>
+        </w:r>
+        <w:proofErr w:type="spellEnd"/>
+        <w:r>
+          <w:rPr>
+            <w:rStyle w:val="a3"/>
+          </w:rPr>
+          <w:t xml:space="preserve"> </w:t>
+        </w:r>
+        <w:proofErr w:type="spellStart"/>
+        <w:r>
+          <w:rPr>
+            <w:rStyle w:val="a3"/>
+          </w:rPr>
+          <w:t>Enterprise</w:t>
+        </w:r>
+        <w:proofErr w:type="spellEnd"/>
       </w:hyperlink>
       <w:r>
         <w:br/>
         <w:t xml:space="preserve">- </w:t>
       </w:r>
       <w:hyperlink r:id="rId11" w:tgtFrame="_blank" w:history="1">
-        <w:r>
-          <w:rPr>
-            <w:rStyle w:val="a3"/>
-          </w:rPr>
-          <w:t>Value Stream Mapping: поток ценности во плоти - Блог системы управления проектами Worksection</w:t>
-        </w:r>
+        <w:proofErr w:type="spellStart"/>
+        <w:r>
+          <w:rPr>
+            <w:rStyle w:val="a3"/>
+          </w:rPr>
+          <w:t>Value</w:t>
+        </w:r>
+        <w:proofErr w:type="spellEnd"/>
+        <w:r>
+          <w:rPr>
+            <w:rStyle w:val="a3"/>
+          </w:rPr>
+          <w:t xml:space="preserve"> </w:t>
+        </w:r>
+        <w:proofErr w:type="spellStart"/>
+        <w:r>
+          <w:rPr>
+            <w:rStyle w:val="a3"/>
+          </w:rPr>
+          <w:t>Stream</w:t>
+        </w:r>
+        <w:proofErr w:type="spellEnd"/>
+        <w:r>
+          <w:rPr>
+            <w:rStyle w:val="a3"/>
+          </w:rPr>
+          <w:t xml:space="preserve"> </w:t>
+        </w:r>
+        <w:proofErr w:type="spellStart"/>
+        <w:r>
+          <w:rPr>
+            <w:rStyle w:val="a3"/>
+          </w:rPr>
+          <w:t>Mapping</w:t>
+        </w:r>
+        <w:proofErr w:type="spellEnd"/>
+        <w:r>
+          <w:rPr>
+            <w:rStyle w:val="a3"/>
+          </w:rPr>
+          <w:t xml:space="preserve">: поток ценности во плоти - Блог системы управления проектами </w:t>
+        </w:r>
+        <w:proofErr w:type="spellStart"/>
+        <w:r>
+          <w:rPr>
+            <w:rStyle w:val="a3"/>
+          </w:rPr>
+          <w:t>Worksection</w:t>
+        </w:r>
+        <w:proofErr w:type="spellEnd"/>
       </w:hyperlink>
       <w:r>
         <w:br/>
         <w:t xml:space="preserve">- </w:t>
       </w:r>
       <w:hyperlink r:id="rId12" w:tgtFrame="_blank" w:history="1">
-        <w:r>
-          <w:rPr>
-            <w:rStyle w:val="a3"/>
-          </w:rPr>
-          <w:t>Lean Software Development: lean методология - GeekBrains</w:t>
-        </w:r>
+        <w:proofErr w:type="spellStart"/>
+        <w:r>
+          <w:rPr>
+            <w:rStyle w:val="a3"/>
+          </w:rPr>
+          <w:t>Lean</w:t>
+        </w:r>
+        <w:proofErr w:type="spellEnd"/>
+        <w:r>
+          <w:rPr>
+            <w:rStyle w:val="a3"/>
+          </w:rPr>
+          <w:t xml:space="preserve"> </w:t>
+        </w:r>
+        <w:proofErr w:type="spellStart"/>
+        <w:r>
+          <w:rPr>
+            <w:rStyle w:val="a3"/>
+          </w:rPr>
+          <w:t>Software</w:t>
+        </w:r>
+        <w:proofErr w:type="spellEnd"/>
+        <w:r>
+          <w:rPr>
+            <w:rStyle w:val="a3"/>
+          </w:rPr>
+          <w:t xml:space="preserve"> </w:t>
+        </w:r>
+        <w:proofErr w:type="spellStart"/>
+        <w:r>
+          <w:rPr>
+            <w:rStyle w:val="a3"/>
+          </w:rPr>
+          <w:t>Development</w:t>
+        </w:r>
+        <w:proofErr w:type="spellEnd"/>
+        <w:r>
+          <w:rPr>
+            <w:rStyle w:val="a3"/>
+          </w:rPr>
+          <w:t xml:space="preserve">: </w:t>
+        </w:r>
+        <w:proofErr w:type="spellStart"/>
+        <w:r>
+          <w:rPr>
+            <w:rStyle w:val="a3"/>
+          </w:rPr>
+          <w:t>lean</w:t>
+        </w:r>
+        <w:proofErr w:type="spellEnd"/>
+        <w:r>
+          <w:rPr>
+            <w:rStyle w:val="a3"/>
+          </w:rPr>
+          <w:t xml:space="preserve"> методология - </w:t>
+        </w:r>
+        <w:proofErr w:type="spellStart"/>
+        <w:r>
+          <w:rPr>
+            <w:rStyle w:val="a3"/>
+          </w:rPr>
+          <w:t>GeekBrains</w:t>
+        </w:r>
+        <w:proofErr w:type="spellEnd"/>
       </w:hyperlink>
       <w:r>
         <w:br/>
@@ -363,9 +532,61 @@
           <w:rPr>
             <w:rStyle w:val="a3"/>
           </w:rPr>
-          <w:t>VP Online - Online Drawing Tool</w:t>
-        </w:r>
+          <w:t xml:space="preserve">VP </w:t>
+        </w:r>
+        <w:proofErr w:type="spellStart"/>
+        <w:r>
+          <w:rPr>
+            <w:rStyle w:val="a3"/>
+          </w:rPr>
+          <w:t>Online</w:t>
+        </w:r>
+        <w:proofErr w:type="spellEnd"/>
+        <w:r>
+          <w:rPr>
+            <w:rStyle w:val="a3"/>
+          </w:rPr>
+          <w:t xml:space="preserve"> - </w:t>
+        </w:r>
+        <w:proofErr w:type="spellStart"/>
+        <w:r>
+          <w:rPr>
+            <w:rStyle w:val="a3"/>
+          </w:rPr>
+          <w:t>Online</w:t>
+        </w:r>
+        <w:proofErr w:type="spellEnd"/>
+        <w:r>
+          <w:rPr>
+            <w:rStyle w:val="a3"/>
+          </w:rPr>
+          <w:t xml:space="preserve"> </w:t>
+        </w:r>
+        <w:proofErr w:type="spellStart"/>
+        <w:r>
+          <w:rPr>
+            <w:rStyle w:val="a3"/>
+          </w:rPr>
+          <w:t>Drawing</w:t>
+        </w:r>
+        <w:proofErr w:type="spellEnd"/>
+        <w:r>
+          <w:rPr>
+            <w:rStyle w:val="a3"/>
+          </w:rPr>
+          <w:t xml:space="preserve"> </w:t>
+        </w:r>
+        <w:proofErr w:type="spellStart"/>
+        <w:r>
+          <w:rPr>
+            <w:rStyle w:val="a3"/>
+          </w:rPr>
+          <w:t>Tool</w:t>
+        </w:r>
+        <w:proofErr w:type="spellEnd"/>
       </w:hyperlink>
+      <w:bookmarkStart w:id="0" w:name="_GoBack"/>
+      <w:bookmarkEnd w:id="0"/>
     </w:p>
     <w:sectPr>
       <w:pgSz w:w="11906" w:h="16838"/>

</xml_diff>